<commit_message>
huge renaming and refactoring
</commit_message>
<xml_diff>
--- a/Exercise2.docx
+++ b/Exercise2.docx
@@ -914,6 +914,127 @@
           <w:rtl/>
         </w:rPr>
       </w:pPr>
+      <w:bookmarkStart w:id="0" w:name="_GoBack"/>
+      <w:bookmarkEnd w:id="0"/>
+      <w:r>
+        <w:rPr>
+          <w:b/>
+          <w:bCs/>
+          <w:noProof/>
+          <w:color w:val="000000" w:themeColor="text1" w:themeShade="BF"/>
+          <w:lang w:bidi="fa-IR"/>
+        </w:rPr>
+        <mc:AlternateContent>
+          <mc:Choice Requires="wps">
+            <w:drawing>
+              <wp:anchor distT="0" distB="0" distL="114300" distR="114300" simplePos="0" relativeHeight="251659264" behindDoc="0" locked="0" layoutInCell="1" allowOverlap="1" wp14:anchorId="3A3172D9" wp14:editId="160FD3EA">
+                <wp:simplePos x="0" y="0"/>
+                <wp:positionH relativeFrom="column">
+                  <wp:posOffset>0</wp:posOffset>
+                </wp:positionH>
+                <wp:positionV relativeFrom="paragraph">
+                  <wp:posOffset>-1920875</wp:posOffset>
+                </wp:positionV>
+                <wp:extent cx="869950" cy="260350"/>
+                <wp:effectExtent l="0" t="0" r="0" b="6350"/>
+                <wp:wrapNone/>
+                <wp:docPr id="307" name="Text Box 2"/>
+                <wp:cNvGraphicFramePr>
+                  <a:graphicFrameLocks xmlns:a="http://schemas.openxmlformats.org/drawingml/2006/main"/>
+                </wp:cNvGraphicFramePr>
+                <a:graphic xmlns:a="http://schemas.openxmlformats.org/drawingml/2006/main">
+                  <a:graphicData uri="http://schemas.microsoft.com/office/word/2010/wordprocessingShape">
+                    <wps:wsp>
+                      <wps:cNvSpPr txBox="1">
+                        <a:spLocks noChangeArrowheads="1"/>
+                      </wps:cNvSpPr>
+                      <wps:spPr bwMode="auto">
+                        <a:xfrm>
+                          <a:off x="0" y="0"/>
+                          <a:ext cx="869950" cy="260350"/>
+                        </a:xfrm>
+                        <a:prstGeom prst="rect">
+                          <a:avLst/>
+                        </a:prstGeom>
+                        <a:noFill/>
+                        <a:ln w="9525">
+                          <a:noFill/>
+                          <a:miter lim="800000"/>
+                          <a:headEnd/>
+                          <a:tailEnd/>
+                        </a:ln>
+                      </wps:spPr>
+                      <wps:txbx>
+                        <w:txbxContent>
+                          <w:p>
+                            <w:pPr>
+                              <w:jc w:val="center"/>
+                              <w:rPr>
+                                <w:rFonts w:hint="cs"/>
+                                <w:rtl/>
+                                <w:lang w:bidi="fa-IR"/>
+                              </w:rPr>
+                            </w:pPr>
+                            <w:r>
+                              <w:rPr>
+                                <w:rFonts w:hint="cs"/>
+                                <w:rtl/>
+                                <w:lang w:bidi="fa-IR"/>
+                              </w:rPr>
+                              <w:t>ابراهیم بیاگوی</w:t>
+                            </w:r>
+                          </w:p>
+                        </w:txbxContent>
+                      </wps:txbx>
+                      <wps:bodyPr rot="0" vert="horz" wrap="square" lIns="91440" tIns="45720" rIns="91440" bIns="45720" anchor="t" anchorCtr="0">
+                        <a:noAutofit/>
+                      </wps:bodyPr>
+                    </wps:wsp>
+                  </a:graphicData>
+                </a:graphic>
+                <wp14:sizeRelH relativeFrom="margin">
+                  <wp14:pctWidth>0</wp14:pctWidth>
+                </wp14:sizeRelH>
+                <wp14:sizeRelV relativeFrom="margin">
+                  <wp14:pctHeight>0</wp14:pctHeight>
+                </wp14:sizeRelV>
+              </wp:anchor>
+            </w:drawing>
+          </mc:Choice>
+          <mc:Fallback>
+            <w:pict>
+              <v:shapetype id="_x0000_t202" coordsize="21600,21600" o:spt="202" path="m,l,21600r21600,l21600,xe">
+                <v:stroke joinstyle="miter"/>
+                <v:path gradientshapeok="t" o:connecttype="rect"/>
+              </v:shapetype>
+              <v:shape id="Text Box 2" o:spid="_x0000_s1026" type="#_x0000_t202" style="position:absolute;left:0;text-align:left;margin-left:0;margin-top:-151.25pt;width:68.5pt;height:20.5pt;z-index:251659264;visibility:visible;mso-wrap-style:square;mso-width-percent:0;mso-height-percent:0;mso-wrap-distance-left:9pt;mso-wrap-distance-top:0;mso-wrap-distance-right:9pt;mso-wrap-distance-bottom:0;mso-position-horizontal:absolute;mso-position-horizontal-relative:text;mso-position-vertical:absolute;mso-position-vertical-relative:text;mso-width-percent:0;mso-height-percent:0;mso-width-relative:margin;mso-height-relative:margin;v-text-anchor:top" o:gfxdata="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" filled="f" stroked="f">
+                <v:textbox>
+                  <w:txbxContent>
+                    <w:p>
+                      <w:pPr>
+                        <w:jc w:val="center"/>
+                        <w:rPr>
+                          <w:rFonts w:hint="cs"/>
+                          <w:rtl/>
+                          <w:lang w:bidi="fa-IR"/>
+                        </w:rPr>
+                      </w:pPr>
+                      <w:r>
+                        <w:rPr>
+                          <w:rFonts w:hint="cs"/>
+                          <w:rtl/>
+                          <w:lang w:bidi="fa-IR"/>
+                        </w:rPr>
+                        <w:t>ابراهیم بیاگوی</w:t>
+                      </w:r>
+                    </w:p>
+                  </w:txbxContent>
+                </v:textbox>
+              </v:shape>
+            </w:pict>
+          </mc:Fallback>
+        </mc:AlternateContent>
+      </w:r>
     </w:p>
     <w:tbl>
       <w:tblPr>
@@ -1773,7 +1894,6 @@
         <w:bidi/>
         <w:jc w:val="center"/>
         <w:rPr>
-          <w:rFonts w:hint="cs"/>
           <w:rtl/>
         </w:rPr>
       </w:pPr>
@@ -1856,7 +1976,6 @@
               <w:jc w:val="center"/>
               <w:cnfStyle w:val="100000000000" w:firstRow="1" w:lastRow="0" w:firstColumn="0" w:lastColumn="0" w:oddVBand="0" w:evenVBand="0" w:oddHBand="0" w:evenHBand="0" w:firstRowFirstColumn="0" w:firstRowLastColumn="0" w:lastRowFirstColumn="0" w:lastRowLastColumn="0"/>
               <w:rPr>
-                <w:rFonts w:hint="cs"/>
                 <w:rtl/>
                 <w:lang w:bidi="fa-IR"/>
               </w:rPr>
@@ -2751,8 +2870,6 @@
               </w:rPr>
               <w:t>ترک</w:t>
             </w:r>
-            <w:bookmarkStart w:id="0" w:name="_GoBack"/>
-            <w:bookmarkEnd w:id="0"/>
           </w:p>
         </w:tc>
       </w:tr>
@@ -3089,6 +3206,36 @@
       </w:tcPr>
     </w:tblStylePr>
   </w:style>
+  <w:style w:type="paragraph" w:styleId="BalloonText">
+    <w:name w:val="Balloon Text"/>
+    <w:basedOn w:val="Normal"/>
+    <w:link w:val="BalloonTextChar"/>
+    <w:uiPriority w:val="99"/>
+    <w:semiHidden/>
+    <w:unhideWhenUsed/>
+    <w:rsid w:val="003D1DBA"/>
+    <w:pPr>
+      <w:spacing w:after="0" w:line="240" w:lineRule="auto"/>
+    </w:pPr>
+    <w:rPr>
+      <w:rFonts w:ascii="Tahoma" w:hAnsi="Tahoma" w:cs="Tahoma"/>
+      <w:sz w:val="16"/>
+      <w:szCs w:val="16"/>
+    </w:rPr>
+  </w:style>
+  <w:style w:type="character" w:customStyle="1" w:styleId="BalloonTextChar">
+    <w:name w:val="Balloon Text Char"/>
+    <w:basedOn w:val="DefaultParagraphFont"/>
+    <w:link w:val="BalloonText"/>
+    <w:uiPriority w:val="99"/>
+    <w:semiHidden/>
+    <w:rsid w:val="003D1DBA"/>
+    <w:rPr>
+      <w:rFonts w:ascii="Tahoma" w:hAnsi="Tahoma" w:cs="Tahoma"/>
+      <w:sz w:val="16"/>
+      <w:szCs w:val="16"/>
+    </w:rPr>
+  </w:style>
 </w:styles>
 </file>
 
@@ -3408,6 +3555,36 @@
       </w:tcPr>
     </w:tblStylePr>
   </w:style>
+  <w:style w:type="paragraph" w:styleId="BalloonText">
+    <w:name w:val="Balloon Text"/>
+    <w:basedOn w:val="Normal"/>
+    <w:link w:val="BalloonTextChar"/>
+    <w:uiPriority w:val="99"/>
+    <w:semiHidden/>
+    <w:unhideWhenUsed/>
+    <w:rsid w:val="003D1DBA"/>
+    <w:pPr>
+      <w:spacing w:after="0" w:line="240" w:lineRule="auto"/>
+    </w:pPr>
+    <w:rPr>
+      <w:rFonts w:ascii="Tahoma" w:hAnsi="Tahoma" w:cs="Tahoma"/>
+      <w:sz w:val="16"/>
+      <w:szCs w:val="16"/>
+    </w:rPr>
+  </w:style>
+  <w:style w:type="character" w:customStyle="1" w:styleId="BalloonTextChar">
+    <w:name w:val="Balloon Text Char"/>
+    <w:basedOn w:val="DefaultParagraphFont"/>
+    <w:link w:val="BalloonText"/>
+    <w:uiPriority w:val="99"/>
+    <w:semiHidden/>
+    <w:rsid w:val="003D1DBA"/>
+    <w:rPr>
+      <w:rFonts w:ascii="Tahoma" w:hAnsi="Tahoma" w:cs="Tahoma"/>
+      <w:sz w:val="16"/>
+      <w:szCs w:val="16"/>
+    </w:rPr>
+  </w:style>
 </w:styles>
 </file>
 

</xml_diff>